<commit_message>
AHK2 compatibility, bug fixes, code refactor
</commit_message>
<xml_diff>
--- a/distribution/_doc files/Command-Line Reference Guide.docx
+++ b/distribution/_doc files/Command-Line Reference Guide.docx
@@ -5690,7 +5690,21 @@
               <w:t xml:space="preserve">prefix the filename with a string </w:t>
             </w:r>
             <w:r>
-              <w:t xml:space="preserve">of your choice, plus </w:t>
+              <w:t>of your choice</w:t>
+            </w:r>
+            <w:r>
+              <w:t xml:space="preserve"> (such as </w:t>
+            </w:r>
+            <w:proofErr w:type="gramStart"/>
+            <w:r>
+              <w:t>@!@</w:t>
+            </w:r>
+            <w:proofErr w:type="gramEnd"/>
+            <w:r>
+              <w:t>)</w:t>
+            </w:r>
+            <w:r>
+              <w:t xml:space="preserve">, plus </w:t>
             </w:r>
             <w:r>
               <w:t xml:space="preserve">add </w:t>
@@ -5939,7 +5953,13 @@
               <w:t>Clears</w:t>
             </w:r>
             <w:r>
-              <w:t xml:space="preserve"> all history and state information as well as all</w:t>
+              <w:t xml:space="preserve"> all </w:t>
+            </w:r>
+            <w:r>
+              <w:t xml:space="preserve">dynamic </w:t>
+            </w:r>
+            <w:r>
+              <w:t>history and state information as well as all</w:t>
             </w:r>
             <w:r>
               <w:t xml:space="preserve"> picks, custom lists, state, history, attract mode list, ratings, and favorites</w:t>
@@ -6268,6 +6288,7 @@
                 <w:sz w:val="18"/>
                 <w:szCs w:val="18"/>
               </w:rPr>
+              <w:lastRenderedPageBreak/>
               <w:t>-</w:t>
             </w:r>
             <w:proofErr w:type="spellStart"/>
@@ -6337,7 +6358,6 @@
                 <w:sz w:val="18"/>
                 <w:szCs w:val="18"/>
               </w:rPr>
-              <w:lastRenderedPageBreak/>
               <w:t>-debug</w:t>
             </w:r>
           </w:p>

</xml_diff>

<commit_message>
Code refinements; bug fixes; new delimiter setting
</commit_message>
<xml_diff>
--- a/distribution/_doc files/Command-Line Reference Guide.docx
+++ b/distribution/_doc files/Command-Line Reference Guide.docx
@@ -21,7 +21,7 @@
           <w:bCs/>
           <w:u w:val="single"/>
         </w:rPr>
-        <w:t xml:space="preserve">Uniform </w:t>
+        <w:t>Vector</w:t>
       </w:r>
       <w:r>
         <w:rPr>
@@ -29,67 +29,42 @@
           <w:bCs/>
           <w:u w:val="single"/>
         </w:rPr>
-        <w:t>c</w:t>
+        <w:t>:</w:t>
       </w:r>
       <w:r>
         <w:rPr>
           <w:b/>
           <w:bCs/>
-          <w:u w:val="single"/>
-        </w:rPr>
-        <w:t>omman</w:t>
+        </w:rPr>
+        <w:t xml:space="preserve">  </w:t>
       </w:r>
       <w:r>
         <w:rPr>
           <w:b/>
           <w:bCs/>
-          <w:u w:val="single"/>
-        </w:rPr>
-        <w:t>d l</w:t>
+        </w:rPr>
+        <w:t xml:space="preserve">A two-part </w:t>
       </w:r>
       <w:r>
         <w:rPr>
           <w:b/>
           <w:bCs/>
-          <w:u w:val="single"/>
-        </w:rPr>
-        <w:t>ine</w:t>
+        </w:rPr>
+        <w:t>parameter</w:t>
       </w:r>
       <w:r>
         <w:rPr>
           <w:b/>
           <w:bCs/>
-          <w:u w:val="single"/>
-        </w:rPr>
-        <w:t>:</w:t>
+        </w:rPr>
+        <w:t xml:space="preserve"> consisting of a &lt;key&gt; and a &lt;rom&gt;</w:t>
       </w:r>
       <w:r>
         <w:rPr>
           <w:b/>
           <w:bCs/>
         </w:rPr>
-        <w:t xml:space="preserve">  </w:t>
-      </w:r>
-      <w:r>
-        <w:rPr>
-          <w:b/>
-          <w:bCs/>
-        </w:rPr>
-        <w:t xml:space="preserve">A command line </w:t>
-      </w:r>
-      <w:r>
-        <w:rPr>
-          <w:b/>
-          <w:bCs/>
-        </w:rPr>
-        <w:t>accepting</w:t>
-      </w:r>
-      <w:r>
-        <w:rPr>
-          <w:b/>
-          <w:bCs/>
-        </w:rPr>
-        <w:t xml:space="preserve"> zero, one, or two parameters used to</w:t>
+        <w:t xml:space="preserve"> used to</w:t>
       </w:r>
       <w:r>
         <w:rPr>
@@ -198,6 +173,28 @@
           <w:szCs w:val="18"/>
         </w:rPr>
       </w:pPr>
+    </w:p>
+    <w:p>
+      <w:pPr>
+        <w:pStyle w:val="NoSpacing"/>
+        <w:rPr>
+          <w:rFonts w:ascii="Courier New" w:hAnsi="Courier New" w:cs="Courier New"/>
+          <w:b/>
+          <w:bCs/>
+          <w:sz w:val="18"/>
+          <w:szCs w:val="18"/>
+        </w:rPr>
+      </w:pPr>
+      <w:r>
+        <w:rPr>
+          <w:rFonts w:ascii="Courier New" w:hAnsi="Courier New" w:cs="Courier New"/>
+          <w:b/>
+          <w:bCs/>
+          <w:sz w:val="18"/>
+          <w:szCs w:val="18"/>
+        </w:rPr>
+        <w:t>Format options:</w:t>
+      </w:r>
     </w:p>
     <w:tbl>
       <w:tblPr>
@@ -707,7 +704,27 @@
           <w:sz w:val="18"/>
           <w:szCs w:val="18"/>
         </w:rPr>
-        <w:t>EXAMPLES:</w:t>
+        <w:t>EXAMPLES</w:t>
+      </w:r>
+      <w:r>
+        <w:rPr>
+          <w:rFonts w:ascii="Courier New" w:hAnsi="Courier New" w:cs="Courier New"/>
+          <w:b/>
+          <w:bCs/>
+          <w:sz w:val="18"/>
+          <w:szCs w:val="18"/>
+        </w:rPr>
+        <w:t xml:space="preserve"> OF VECTORS</w:t>
+      </w:r>
+      <w:r>
+        <w:rPr>
+          <w:rFonts w:ascii="Courier New" w:hAnsi="Courier New" w:cs="Courier New"/>
+          <w:b/>
+          <w:bCs/>
+          <w:sz w:val="18"/>
+          <w:szCs w:val="18"/>
+        </w:rPr>
+        <w:t>:</w:t>
       </w:r>
     </w:p>
     <w:p>

</xml_diff>

<commit_message>
add path_delimiter, update distribution files
</commit_message>
<xml_diff>
--- a/distribution/_doc files/Command-Line Reference Guide.docx
+++ b/distribution/_doc files/Command-Line Reference Guide.docx
@@ -21,7 +21,7 @@
           <w:bCs/>
           <w:u w:val="single"/>
         </w:rPr>
-        <w:t>Vector</w:t>
+        <w:t>Startup</w:t>
       </w:r>
       <w:r>
         <w:rPr>
@@ -37,57 +37,6 @@
           <w:bCs/>
         </w:rPr>
         <w:t xml:space="preserve">  </w:t>
-      </w:r>
-      <w:r>
-        <w:rPr>
-          <w:b/>
-          <w:bCs/>
-        </w:rPr>
-        <w:t xml:space="preserve">A two-part </w:t>
-      </w:r>
-      <w:r>
-        <w:rPr>
-          <w:b/>
-          <w:bCs/>
-        </w:rPr>
-        <w:t>parameter</w:t>
-      </w:r>
-      <w:r>
-        <w:rPr>
-          <w:b/>
-          <w:bCs/>
-        </w:rPr>
-        <w:t xml:space="preserve"> consisting of a &lt;key&gt; and a &lt;rom&gt;</w:t>
-      </w:r>
-      <w:r>
-        <w:rPr>
-          <w:b/>
-          <w:bCs/>
-        </w:rPr>
-        <w:t xml:space="preserve"> used to</w:t>
-      </w:r>
-      <w:r>
-        <w:rPr>
-          <w:b/>
-          <w:bCs/>
-        </w:rPr>
-        <w:t xml:space="preserve"> launch front-ends, emulators, and </w:t>
-      </w:r>
-      <w:proofErr w:type="spellStart"/>
-      <w:r>
-        <w:rPr>
-          <w:b/>
-          <w:bCs/>
-        </w:rPr>
-        <w:t>roms</w:t>
-      </w:r>
-      <w:proofErr w:type="spellEnd"/>
-      <w:r>
-        <w:rPr>
-          <w:b/>
-          <w:bCs/>
-        </w:rPr>
-        <w:t>.</w:t>
       </w:r>
     </w:p>
     <w:p>
@@ -704,27 +653,7 @@
           <w:sz w:val="18"/>
           <w:szCs w:val="18"/>
         </w:rPr>
-        <w:t>EXAMPLES</w:t>
-      </w:r>
-      <w:r>
-        <w:rPr>
-          <w:rFonts w:ascii="Courier New" w:hAnsi="Courier New" w:cs="Courier New"/>
-          <w:b/>
-          <w:bCs/>
-          <w:sz w:val="18"/>
-          <w:szCs w:val="18"/>
-        </w:rPr>
-        <w:t xml:space="preserve"> OF VECTORS</w:t>
-      </w:r>
-      <w:r>
-        <w:rPr>
-          <w:rFonts w:ascii="Courier New" w:hAnsi="Courier New" w:cs="Courier New"/>
-          <w:b/>
-          <w:bCs/>
-          <w:sz w:val="18"/>
-          <w:szCs w:val="18"/>
-        </w:rPr>
-        <w:t>:</w:t>
+        <w:t>EXAMPLES:</w:t>
       </w:r>
     </w:p>
     <w:p>

</xml_diff>

<commit_message>
Misc bug fixes, code and doc updates
</commit_message>
<xml_diff>
--- a/distribution/_doc files/Command-Line Reference Guide.docx
+++ b/distribution/_doc files/Command-Line Reference Guide.docx
@@ -4770,19 +4770,11 @@
             </w:r>
             <w:proofErr w:type="spellEnd"/>
             <w:r>
-              <w:t xml:space="preserve"> (*) will be placed in front of the rom that will be run if using the same </w:t>
-            </w:r>
-            <w:proofErr w:type="gramStart"/>
-            <w:r>
-              <w:t>parameters</w:t>
-            </w:r>
-            <w:r>
-              <w:t xml:space="preserve">.  </w:t>
+              <w:t xml:space="preserve"> (*) will be placed in front of the rom that will be run if using the same parameters</w:t>
             </w:r>
             <w:r>
               <w:t>.</w:t>
             </w:r>
-            <w:proofErr w:type="gramEnd"/>
             <w:r>
               <w:t xml:space="preserve"> If a search term has more than one word (like “donkey </w:t>
             </w:r>

</xml_diff>

<commit_message>
Version 0.4.2.0 beta changes
</commit_message>
<xml_diff>
--- a/distribution/_doc files/Command-Line Reference Guide.docx
+++ b/distribution/_doc files/Command-Line Reference Guide.docx
@@ -4,39 +4,13 @@
   <w:body>
     <w:p>
       <w:pPr>
-        <w:pStyle w:val="NoSpacing"/>
-        <w:numPr>
-          <w:ilvl w:val="0"/>
-          <w:numId w:val="9"/>
-        </w:numPr>
-        <w:rPr>
-          <w:b/>
-          <w:bCs/>
-          <w:u w:val="single"/>
-        </w:rPr>
-      </w:pPr>
-      <w:r>
-        <w:rPr>
-          <w:b/>
-          <w:bCs/>
-          <w:u w:val="single"/>
-        </w:rPr>
+        <w:pStyle w:val="Heading1"/>
+      </w:pPr>
+      <w:r>
         <w:t>Startup</w:t>
       </w:r>
       <w:r>
-        <w:rPr>
-          <w:b/>
-          <w:bCs/>
-          <w:u w:val="single"/>
-        </w:rPr>
-        <w:t>:</w:t>
-      </w:r>
-      <w:r>
-        <w:rPr>
-          <w:b/>
-          <w:bCs/>
-        </w:rPr>
-        <w:t xml:space="preserve">  </w:t>
+        <w:t xml:space="preserve"> </w:t>
       </w:r>
     </w:p>
     <w:p>
@@ -410,15 +384,7 @@
               <w:t>&gt;</w:t>
             </w:r>
             <w:r>
-              <w:t xml:space="preserve"> is defined in </w:t>
-            </w:r>
-            <w:proofErr w:type="spellStart"/>
-            <w:r>
-              <w:t>arcadeEIP</w:t>
-            </w:r>
-            <w:proofErr w:type="spellEnd"/>
-            <w:r>
-              <w:t xml:space="preserve"> and identifies a specific emulator (examples could be “</w:t>
+              <w:t xml:space="preserve"> is defined in arcadeEIP and identifies a specific emulator (examples could be “</w:t>
             </w:r>
             <w:proofErr w:type="spellStart"/>
             <w:r>
@@ -629,23 +595,7 @@
               <w:pStyle w:val="NoSpacing"/>
             </w:pPr>
             <w:r>
-              <w:t xml:space="preserve">If this command line is run WHILE an instance of </w:t>
-            </w:r>
-            <w:proofErr w:type="spellStart"/>
-            <w:r>
-              <w:t>arcadeEIP</w:t>
-            </w:r>
-            <w:proofErr w:type="spellEnd"/>
-            <w:r>
-              <w:t xml:space="preserve"> is already executing, </w:t>
-            </w:r>
-            <w:proofErr w:type="spellStart"/>
-            <w:r>
-              <w:t>arcadeEIP</w:t>
-            </w:r>
-            <w:proofErr w:type="spellEnd"/>
-            <w:r>
-              <w:t xml:space="preserve"> will detect the other instance and tell that instance to SWITCH its game (rather than actually create a second instance).</w:t>
+              <w:t>If this command line is run WHILE an instance of arcadeEIP is already executing, arcadeEIP will detect the other instance and tell that instance to SWITCH its game (rather than actually create a second instance).</w:t>
             </w:r>
             <w:r>
               <w:t xml:space="preserve"> The second instance will then terminate itself.</w:t>
@@ -667,15 +617,7 @@
             </w:r>
             <w:proofErr w:type="gramEnd"/>
             <w:r>
-              <w:t xml:space="preserve"> or other background tasks to tell </w:t>
-            </w:r>
-            <w:proofErr w:type="spellStart"/>
-            <w:r>
-              <w:t>arcadeEIP</w:t>
-            </w:r>
-            <w:proofErr w:type="spellEnd"/>
-            <w:r>
-              <w:t xml:space="preserve"> to switch games through a simple command line mechanism.</w:t>
+              <w:t xml:space="preserve"> or other background tasks to tell arcadeEIP to switch games through a simple command line mechanism.</w:t>
             </w:r>
           </w:p>
           <w:p>
@@ -754,13 +696,8 @@
             <w:r>
               <w:t xml:space="preserve">the instance of </w:t>
             </w:r>
-            <w:proofErr w:type="spellStart"/>
-            <w:r>
-              <w:t>arcadeEIP</w:t>
-            </w:r>
-            <w:proofErr w:type="spellEnd"/>
-            <w:r>
-              <w:t xml:space="preserve"> </w:t>
+            <w:r>
+              <w:t xml:space="preserve">arcadeEIP </w:t>
             </w:r>
             <w:r>
               <w:t>running the</w:t>
@@ -804,13 +741,8 @@
               <w:t>using</w:t>
             </w:r>
             <w:r>
-              <w:t xml:space="preserve"> whatever Atari 2600 emulator has been specified in </w:t>
-            </w:r>
-            <w:proofErr w:type="spellStart"/>
-            <w:r>
-              <w:t>arcadeEIP</w:t>
-            </w:r>
-            <w:proofErr w:type="spellEnd"/>
+              <w:t xml:space="preserve"> whatever Atari 2600 emulator has been specified in arcadeEIP</w:t>
+            </w:r>
             <w:r>
               <w:t>.</w:t>
             </w:r>
@@ -825,23 +757,7 @@
               <w:pStyle w:val="NoSpacing"/>
             </w:pPr>
             <w:r>
-              <w:t xml:space="preserve">Note that </w:t>
-            </w:r>
-            <w:proofErr w:type="spellStart"/>
-            <w:r>
-              <w:t>arcadeEIP</w:t>
-            </w:r>
-            <w:proofErr w:type="spellEnd"/>
-            <w:r>
-              <w:t xml:space="preserve"> can also be told to switch games using other methods, such as hot-strings; however, using this method is generally simpler, and does not require </w:t>
-            </w:r>
-            <w:proofErr w:type="spellStart"/>
-            <w:r>
-              <w:t>arcadeEIP</w:t>
-            </w:r>
-            <w:proofErr w:type="spellEnd"/>
-            <w:r>
-              <w:t xml:space="preserve"> to already be running to use, which makes it more flexible.</w:t>
+              <w:t>Note that arcadeEIP can also be told to switch games using other methods, such as hot-strings; however, using this method is generally simpler, and does not require arcadeEIP to already be running to use, which makes it more flexible.</w:t>
             </w:r>
           </w:p>
           <w:p>
@@ -1065,15 +981,7 @@
               <w:t xml:space="preserve"> of a front-end as an argument will cause</w:t>
             </w:r>
             <w:r>
-              <w:t xml:space="preserve"> </w:t>
-            </w:r>
-            <w:proofErr w:type="spellStart"/>
-            <w:r>
-              <w:t>arcadeEIP</w:t>
-            </w:r>
-            <w:proofErr w:type="spellEnd"/>
-            <w:r>
-              <w:t xml:space="preserve"> to be launched in its “Front-End” wrapper mode.</w:t>
+              <w:t xml:space="preserve"> arcadeEIP to be launched in its “Front-End” wrapper mode.</w:t>
             </w:r>
             <w:r>
               <w:t xml:space="preserve"> This is useful for front-ends that don’t support run before/run after settings.</w:t>
@@ -1081,13 +989,8 @@
             <w:r>
               <w:t xml:space="preserve">  In this mode, </w:t>
             </w:r>
-            <w:proofErr w:type="spellStart"/>
-            <w:r>
-              <w:t>arcadeEIP</w:t>
-            </w:r>
-            <w:proofErr w:type="spellEnd"/>
-            <w:r>
-              <w:t xml:space="preserve"> </w:t>
+            <w:r>
+              <w:t xml:space="preserve">arcadeEIP </w:t>
             </w:r>
             <w:r>
               <w:t xml:space="preserve">will </w:t>
@@ -1576,11 +1479,9 @@
             <w:r>
               <w:t xml:space="preserve">This format is not </w:t>
             </w:r>
-            <w:proofErr w:type="gramStart"/>
-            <w:r>
-              <w:t>recommend</w:t>
-            </w:r>
-            <w:proofErr w:type="gramEnd"/>
+            <w:r>
+              <w:t>recommended</w:t>
+            </w:r>
             <w:r>
               <w:t xml:space="preserve"> for formal use; however, it is handy for quickly launching and/or testing games by typing them in at the keyboard.  </w:t>
             </w:r>
@@ -2669,6 +2570,13 @@
       </w:r>
     </w:p>
     <w:p>
+      <w:pPr>
+        <w:rPr>
+          <w:rFonts w:ascii="Courier New" w:hAnsi="Courier New" w:cs="Courier New"/>
+          <w:sz w:val="18"/>
+          <w:szCs w:val="18"/>
+        </w:rPr>
+      </w:pPr>
       <w:r>
         <w:rPr>
           <w:b/>
@@ -2807,11 +2715,24 @@
     </w:p>
     <w:p>
       <w:pPr>
+        <w:rPr>
+          <w:rFonts w:ascii="Courier New" w:hAnsi="Courier New" w:cs="Courier New"/>
+          <w:sz w:val="18"/>
+          <w:szCs w:val="18"/>
+        </w:rPr>
+      </w:pPr>
+      <w:r>
+        <w:rPr>
+          <w:rFonts w:ascii="Courier New" w:hAnsi="Courier New" w:cs="Courier New"/>
+          <w:sz w:val="18"/>
+          <w:szCs w:val="18"/>
+        </w:rPr>
+        <w:br w:type="page"/>
+      </w:r>
+    </w:p>
+    <w:p>
+      <w:pPr>
         <w:pStyle w:val="NoSpacing"/>
-        <w:numPr>
-          <w:ilvl w:val="0"/>
-          <w:numId w:val="9"/>
-        </w:numPr>
         <w:rPr>
           <w:b/>
           <w:bCs/>
@@ -2819,18 +2740,26 @@
       </w:pPr>
       <w:r>
         <w:rPr>
+          <w:rStyle w:val="Heading1Char"/>
+        </w:rPr>
+        <w:lastRenderedPageBreak/>
+        <w:t>Overrides</w:t>
+      </w:r>
+    </w:p>
+    <w:p>
+      <w:pPr>
+        <w:pStyle w:val="NoSpacing"/>
+        <w:rPr>
           <w:b/>
           <w:bCs/>
-          <w:u w:val="single"/>
-        </w:rPr>
-        <w:t>Overrides</w:t>
-      </w:r>
+        </w:rPr>
+      </w:pPr>
       <w:r>
         <w:rPr>
           <w:b/>
           <w:bCs/>
         </w:rPr>
-        <w:t>: These</w:t>
+        <w:t>These</w:t>
       </w:r>
       <w:r>
         <w:rPr>
@@ -3864,8 +3793,6 @@
         <w:pStyle w:val="NoSpacing"/>
         <w:rPr>
           <w:rFonts w:ascii="Courier New" w:hAnsi="Courier New" w:cs="Courier New"/>
-          <w:b/>
-          <w:bCs/>
           <w:sz w:val="18"/>
           <w:szCs w:val="18"/>
         </w:rPr>
@@ -3878,19 +3805,8 @@
           <w:sz w:val="18"/>
           <w:szCs w:val="18"/>
         </w:rPr>
-        <w:lastRenderedPageBreak/>
         <w:t>EXAMPLES:</w:t>
       </w:r>
-    </w:p>
-    <w:p>
-      <w:pPr>
-        <w:pStyle w:val="NoSpacing"/>
-        <w:rPr>
-          <w:rFonts w:ascii="Courier New" w:hAnsi="Courier New" w:cs="Courier New"/>
-          <w:sz w:val="18"/>
-          <w:szCs w:val="18"/>
-        </w:rPr>
-      </w:pPr>
     </w:p>
     <w:tbl>
       <w:tblPr>
@@ -3980,11 +3896,9 @@
             <w:r>
               <w:t xml:space="preserve">with extra arguments that </w:t>
             </w:r>
-            <w:proofErr w:type="spellStart"/>
             <w:r>
               <w:t>arcadeEIP</w:t>
             </w:r>
-            <w:proofErr w:type="spellEnd"/>
             <w:r>
               <w:t xml:space="preserve"> can’t use, like</w:t>
             </w:r>
@@ -4643,6 +4557,9 @@
             <w:r>
               <w:t xml:space="preserve"> run any apps</w:t>
             </w:r>
+            <w:r>
+              <w:t>.</w:t>
+            </w:r>
           </w:p>
         </w:tc>
       </w:tr>
@@ -4672,38 +4589,26 @@
     <w:p>
       <w:pPr>
         <w:pStyle w:val="NoSpacing"/>
-        <w:numPr>
-          <w:ilvl w:val="0"/>
-          <w:numId w:val="9"/>
-        </w:numPr>
+        <w:rPr>
+          <w:rStyle w:val="Heading1Char"/>
+        </w:rPr>
+      </w:pPr>
+      <w:r>
+        <w:rPr>
+          <w:rStyle w:val="Heading1Char"/>
+        </w:rPr>
+        <w:lastRenderedPageBreak/>
+        <w:t>Directives</w:t>
+      </w:r>
+    </w:p>
+    <w:p>
+      <w:pPr>
+        <w:pStyle w:val="NoSpacing"/>
         <w:rPr>
           <w:b/>
           <w:bCs/>
         </w:rPr>
       </w:pPr>
-      <w:r>
-        <w:rPr>
-          <w:b/>
-          <w:bCs/>
-          <w:u w:val="single"/>
-        </w:rPr>
-        <w:lastRenderedPageBreak/>
-        <w:t>Directives</w:t>
-      </w:r>
-      <w:r>
-        <w:rPr>
-          <w:b/>
-          <w:bCs/>
-        </w:rPr>
-        <w:t xml:space="preserve">: </w:t>
-      </w:r>
-      <w:r>
-        <w:rPr>
-          <w:b/>
-          <w:bCs/>
-        </w:rPr>
-        <w:t xml:space="preserve"> </w:t>
-      </w:r>
       <w:r>
         <w:rPr>
           <w:b/>
@@ -5776,11 +5681,9 @@
             <w:r>
               <w:t xml:space="preserve">  An </w:t>
             </w:r>
-            <w:proofErr w:type="spellStart"/>
-            <w:r>
-              <w:t>astericks</w:t>
-            </w:r>
-            <w:proofErr w:type="spellEnd"/>
+            <w:r>
+              <w:t>asterisks</w:t>
+            </w:r>
             <w:r>
               <w:t xml:space="preserve"> (*) will be placed in front of the rom that will be run if using the same parameters</w:t>
             </w:r>
@@ -6968,54 +6871,40 @@
             <w:r>
               <w:t xml:space="preserve">Lists all sound devices. This is used to help determine what value to use in the </w:t>
             </w:r>
-            <w:proofErr w:type="spellStart"/>
-            <w:r>
-              <w:rPr>
-                <w:rFonts w:ascii="Courier New" w:hAnsi="Courier New" w:cs="Courier New"/>
-                <w:b/>
-                <w:bCs/>
+            <w:r>
+              <w:rPr>
+                <w:rFonts w:ascii="Courier New" w:hAnsi="Courier New" w:cs="Courier New"/>
+                <w:b/>
+                <w:bCs/>
+                <w:sz w:val="18"/>
+                <w:szCs w:val="18"/>
+              </w:rPr>
+              <w:t>sound_device=</w:t>
+            </w:r>
+            <w:r>
+              <w:t xml:space="preserve"> setting in the </w:t>
+            </w:r>
+            <w:r>
+              <w:rPr>
+                <w:rFonts w:ascii="Courier New" w:hAnsi="Courier New" w:cs="Courier New"/>
+                <w:b/>
+                <w:bCs/>
+                <w:sz w:val="18"/>
+                <w:szCs w:val="18"/>
+              </w:rPr>
+              <w:t>[General]</w:t>
+            </w:r>
+            <w:r>
+              <w:t xml:space="preserve"> section of arcadeEIP.ini.  See documentation for the </w:t>
+            </w:r>
+            <w:r>
+              <w:rPr>
+                <w:rFonts w:ascii="Courier New" w:hAnsi="Courier New" w:cs="Courier New"/>
                 <w:sz w:val="18"/>
                 <w:szCs w:val="18"/>
               </w:rPr>
               <w:t>sound_device</w:t>
             </w:r>
-            <w:proofErr w:type="spellEnd"/>
-            <w:r>
-              <w:rPr>
-                <w:rFonts w:ascii="Courier New" w:hAnsi="Courier New" w:cs="Courier New"/>
-                <w:b/>
-                <w:bCs/>
-                <w:sz w:val="18"/>
-                <w:szCs w:val="18"/>
-              </w:rPr>
-              <w:t>=</w:t>
-            </w:r>
-            <w:r>
-              <w:t xml:space="preserve"> setting in the </w:t>
-            </w:r>
-            <w:r>
-              <w:rPr>
-                <w:rFonts w:ascii="Courier New" w:hAnsi="Courier New" w:cs="Courier New"/>
-                <w:b/>
-                <w:bCs/>
-                <w:sz w:val="18"/>
-                <w:szCs w:val="18"/>
-              </w:rPr>
-              <w:t>[General]</w:t>
-            </w:r>
-            <w:r>
-              <w:t xml:space="preserve"> section of arcadeEIP.ini.  See documentation for the </w:t>
-            </w:r>
-            <w:proofErr w:type="spellStart"/>
-            <w:r>
-              <w:rPr>
-                <w:rFonts w:ascii="Courier New" w:hAnsi="Courier New" w:cs="Courier New"/>
-                <w:sz w:val="18"/>
-                <w:szCs w:val="18"/>
-              </w:rPr>
-              <w:t>sound_device</w:t>
-            </w:r>
-            <w:proofErr w:type="spellEnd"/>
             <w:r>
               <w:t xml:space="preserve"> option in </w:t>
             </w:r>
@@ -8402,8 +8291,12 @@
       </w:pPr>
     </w:p>
     <w:sectPr>
-      <w:headerReference w:type="default" r:id="rId8"/>
-      <w:footerReference w:type="default" r:id="rId9"/>
+      <w:headerReference w:type="even" r:id="rId8"/>
+      <w:headerReference w:type="default" r:id="rId9"/>
+      <w:footerReference w:type="even" r:id="rId10"/>
+      <w:footerReference w:type="default" r:id="rId11"/>
+      <w:headerReference w:type="first" r:id="rId12"/>
+      <w:footerReference w:type="first" r:id="rId13"/>
       <w:pgSz w:w="15840" w:h="12240" w:orient="landscape"/>
       <w:pgMar w:top="720" w:right="720" w:bottom="720" w:left="720" w:header="720" w:footer="720" w:gutter="0"/>
       <w:cols w:space="720"/>
@@ -8439,6 +8332,16 @@
 </file>
 
 <file path=word/footer1.xml><?xml version="1.0" encoding="utf-8"?>
+<w:ftr xmlns:wpc="http://schemas.microsoft.com/office/word/2010/wordprocessingCanvas" xmlns:cx="http://schemas.microsoft.com/office/drawing/2014/chartex" xmlns:cx1="http://schemas.microsoft.com/office/drawing/2015/9/8/chartex" xmlns:cx2="http://schemas.microsoft.com/office/drawing/2015/10/21/chartex" xmlns:cx3="http://schemas.microsoft.com/office/drawing/2016/5/9/chartex" xmlns:cx4="http://schemas.microsoft.com/office/drawing/2016/5/10/chartex" xmlns:cx5="http://schemas.microsoft.com/office/drawing/2016/5/11/chartex" xmlns:cx6="http://schemas.microsoft.com/office/drawing/2016/5/12/chartex" xmlns:cx7="http://schemas.microsoft.com/office/drawing/2016/5/13/chartex" xmlns:cx8="http://schemas.microsoft.com/office/drawing/2016/5/14/chartex" xmlns:mc="http://schemas.openxmlformats.org/markup-compatibility/2006" xmlns:aink="http://schemas.microsoft.com/office/drawing/2016/ink" xmlns:am3d="http://schemas.microsoft.com/office/drawing/2017/model3d" xmlns:o="urn:schemas-microsoft-com:office:office" xmlns:oel="http://schemas.microsoft.com/office/2019/extlst" xmlns:r="http://schemas.openxmlformats.org/officeDocument/2006/relationships" xmlns:m="http://schemas.openxmlformats.org/officeDocument/2006/math" xmlns:v="urn:schemas-microsoft-com:vml" xmlns:wp14="http://schemas.microsoft.com/office/word/2010/wordprocessingDrawing" xmlns:wp="http://schemas.openxmlformats.org/drawingml/2006/wordprocessingDrawing" xmlns:w10="urn:schemas-microsoft-com:office:word" xmlns:w="http://schemas.openxmlformats.org/wordprocessingml/2006/main" xmlns:w14="http://schemas.microsoft.com/office/word/2010/wordml" xmlns:w15="http://schemas.microsoft.com/office/word/2012/wordml" xmlns:w16cex="http://schemas.microsoft.com/office/word/2018/wordml/cex" xmlns:w16cid="http://schemas.microsoft.com/office/word/2016/wordml/cid" xmlns:w16="http://schemas.microsoft.com/office/word/2018/wordml" xmlns:w16sdtdh="http://schemas.microsoft.com/office/word/2020/wordml/sdtdatahash" xmlns:w16se="http://schemas.microsoft.com/office/word/2015/wordml/symex" xmlns:wpg="http://schemas.microsoft.com/office/word/2010/wordprocessingGroup" xmlns:wpi="http://schemas.microsoft.com/office/word/2010/wordprocessingInk" xmlns:wne="http://schemas.microsoft.com/office/word/2006/wordml" xmlns:wps="http://schemas.microsoft.com/office/word/2010/wordprocessingShape" mc:Ignorable="w14 w15 w16se w16cid w16 w16cex w16sdtdh wp14">
+  <w:p>
+    <w:pPr>
+      <w:pStyle w:val="Footer"/>
+    </w:pPr>
+  </w:p>
+</w:ftr>
+</file>
+
+<file path=word/footer2.xml><?xml version="1.0" encoding="utf-8"?>
 <w:ftr xmlns:wpc="http://schemas.microsoft.com/office/word/2010/wordprocessingCanvas" xmlns:cx="http://schemas.microsoft.com/office/drawing/2014/chartex" xmlns:cx1="http://schemas.microsoft.com/office/drawing/2015/9/8/chartex" xmlns:cx2="http://schemas.microsoft.com/office/drawing/2015/10/21/chartex" xmlns:cx3="http://schemas.microsoft.com/office/drawing/2016/5/9/chartex" xmlns:cx4="http://schemas.microsoft.com/office/drawing/2016/5/10/chartex" xmlns:cx5="http://schemas.microsoft.com/office/drawing/2016/5/11/chartex" xmlns:cx6="http://schemas.microsoft.com/office/drawing/2016/5/12/chartex" xmlns:cx7="http://schemas.microsoft.com/office/drawing/2016/5/13/chartex" xmlns:cx8="http://schemas.microsoft.com/office/drawing/2016/5/14/chartex" xmlns:mc="http://schemas.openxmlformats.org/markup-compatibility/2006" xmlns:aink="http://schemas.microsoft.com/office/drawing/2016/ink" xmlns:am3d="http://schemas.microsoft.com/office/drawing/2017/model3d" xmlns:o="urn:schemas-microsoft-com:office:office" xmlns:oel="http://schemas.microsoft.com/office/2019/extlst" xmlns:r="http://schemas.openxmlformats.org/officeDocument/2006/relationships" xmlns:m="http://schemas.openxmlformats.org/officeDocument/2006/math" xmlns:v="urn:schemas-microsoft-com:vml" xmlns:wp14="http://schemas.microsoft.com/office/word/2010/wordprocessingDrawing" xmlns:wp="http://schemas.openxmlformats.org/drawingml/2006/wordprocessingDrawing" xmlns:w10="urn:schemas-microsoft-com:office:word" xmlns:w="http://schemas.openxmlformats.org/wordprocessingml/2006/main" xmlns:w14="http://schemas.microsoft.com/office/word/2010/wordml" xmlns:w15="http://schemas.microsoft.com/office/word/2012/wordml" xmlns:w16cex="http://schemas.microsoft.com/office/word/2018/wordml/cex" xmlns:w16cid="http://schemas.microsoft.com/office/word/2016/wordml/cid" xmlns:w16="http://schemas.microsoft.com/office/word/2018/wordml" xmlns:w16sdtdh="http://schemas.microsoft.com/office/word/2020/wordml/sdtdatahash" xmlns:w16se="http://schemas.microsoft.com/office/word/2015/wordml/symex" xmlns:wpg="http://schemas.microsoft.com/office/word/2010/wordprocessingGroup" xmlns:wpi="http://schemas.microsoft.com/office/word/2010/wordprocessingInk" xmlns:wne="http://schemas.microsoft.com/office/word/2006/wordml" xmlns:wps="http://schemas.microsoft.com/office/word/2010/wordprocessingShape" mc:Ignorable="w14 w15 w16se w16cid w16 w16cex w16sdtdh wp14">
   <w:sdt>
     <w:sdtPr>
@@ -8505,6 +8408,16 @@
 </w:ftr>
 </file>
 
+<file path=word/footer3.xml><?xml version="1.0" encoding="utf-8"?>
+<w:ftr xmlns:wpc="http://schemas.microsoft.com/office/word/2010/wordprocessingCanvas" xmlns:cx="http://schemas.microsoft.com/office/drawing/2014/chartex" xmlns:cx1="http://schemas.microsoft.com/office/drawing/2015/9/8/chartex" xmlns:cx2="http://schemas.microsoft.com/office/drawing/2015/10/21/chartex" xmlns:cx3="http://schemas.microsoft.com/office/drawing/2016/5/9/chartex" xmlns:cx4="http://schemas.microsoft.com/office/drawing/2016/5/10/chartex" xmlns:cx5="http://schemas.microsoft.com/office/drawing/2016/5/11/chartex" xmlns:cx6="http://schemas.microsoft.com/office/drawing/2016/5/12/chartex" xmlns:cx7="http://schemas.microsoft.com/office/drawing/2016/5/13/chartex" xmlns:cx8="http://schemas.microsoft.com/office/drawing/2016/5/14/chartex" xmlns:mc="http://schemas.openxmlformats.org/markup-compatibility/2006" xmlns:aink="http://schemas.microsoft.com/office/drawing/2016/ink" xmlns:am3d="http://schemas.microsoft.com/office/drawing/2017/model3d" xmlns:o="urn:schemas-microsoft-com:office:office" xmlns:oel="http://schemas.microsoft.com/office/2019/extlst" xmlns:r="http://schemas.openxmlformats.org/officeDocument/2006/relationships" xmlns:m="http://schemas.openxmlformats.org/officeDocument/2006/math" xmlns:v="urn:schemas-microsoft-com:vml" xmlns:wp14="http://schemas.microsoft.com/office/word/2010/wordprocessingDrawing" xmlns:wp="http://schemas.openxmlformats.org/drawingml/2006/wordprocessingDrawing" xmlns:w10="urn:schemas-microsoft-com:office:word" xmlns:w="http://schemas.openxmlformats.org/wordprocessingml/2006/main" xmlns:w14="http://schemas.microsoft.com/office/word/2010/wordml" xmlns:w15="http://schemas.microsoft.com/office/word/2012/wordml" xmlns:w16cex="http://schemas.microsoft.com/office/word/2018/wordml/cex" xmlns:w16cid="http://schemas.microsoft.com/office/word/2016/wordml/cid" xmlns:w16="http://schemas.microsoft.com/office/word/2018/wordml" xmlns:w16sdtdh="http://schemas.microsoft.com/office/word/2020/wordml/sdtdatahash" xmlns:w16se="http://schemas.microsoft.com/office/word/2015/wordml/symex" xmlns:wpg="http://schemas.microsoft.com/office/word/2010/wordprocessingGroup" xmlns:wpi="http://schemas.microsoft.com/office/word/2010/wordprocessingInk" xmlns:wne="http://schemas.microsoft.com/office/word/2006/wordml" xmlns:wps="http://schemas.microsoft.com/office/word/2010/wordprocessingShape" mc:Ignorable="w14 w15 w16se w16cid w16 w16cex w16sdtdh wp14">
+  <w:p>
+    <w:pPr>
+      <w:pStyle w:val="Footer"/>
+    </w:pPr>
+  </w:p>
+</w:ftr>
+</file>
+
 <file path=word/footnotes.xml><?xml version="1.0" encoding="utf-8"?>
 <w:footnotes xmlns:wpc="http://schemas.microsoft.com/office/word/2010/wordprocessingCanvas" xmlns:cx="http://schemas.microsoft.com/office/drawing/2014/chartex" xmlns:cx1="http://schemas.microsoft.com/office/drawing/2015/9/8/chartex" xmlns:cx2="http://schemas.microsoft.com/office/drawing/2015/10/21/chartex" xmlns:cx3="http://schemas.microsoft.com/office/drawing/2016/5/9/chartex" xmlns:cx4="http://schemas.microsoft.com/office/drawing/2016/5/10/chartex" xmlns:cx5="http://schemas.microsoft.com/office/drawing/2016/5/11/chartex" xmlns:cx6="http://schemas.microsoft.com/office/drawing/2016/5/12/chartex" xmlns:cx7="http://schemas.microsoft.com/office/drawing/2016/5/13/chartex" xmlns:cx8="http://schemas.microsoft.com/office/drawing/2016/5/14/chartex" xmlns:mc="http://schemas.openxmlformats.org/markup-compatibility/2006" xmlns:aink="http://schemas.microsoft.com/office/drawing/2016/ink" xmlns:am3d="http://schemas.microsoft.com/office/drawing/2017/model3d" xmlns:o="urn:schemas-microsoft-com:office:office" xmlns:oel="http://schemas.microsoft.com/office/2019/extlst" xmlns:r="http://schemas.openxmlformats.org/officeDocument/2006/relationships" xmlns:m="http://schemas.openxmlformats.org/officeDocument/2006/math" xmlns:v="urn:schemas-microsoft-com:vml" xmlns:wp14="http://schemas.microsoft.com/office/word/2010/wordprocessingDrawing" xmlns:wp="http://schemas.openxmlformats.org/drawingml/2006/wordprocessingDrawing" xmlns:w10="urn:schemas-microsoft-com:office:word" xmlns:w="http://schemas.openxmlformats.org/wordprocessingml/2006/main" xmlns:w14="http://schemas.microsoft.com/office/word/2010/wordml" xmlns:w15="http://schemas.microsoft.com/office/word/2012/wordml" xmlns:w16cex="http://schemas.microsoft.com/office/word/2018/wordml/cex" xmlns:w16cid="http://schemas.microsoft.com/office/word/2016/wordml/cid" xmlns:w16="http://schemas.microsoft.com/office/word/2018/wordml" xmlns:w16sdtdh="http://schemas.microsoft.com/office/word/2020/wordml/sdtdatahash" xmlns:w16se="http://schemas.microsoft.com/office/word/2015/wordml/symex" xmlns:wpg="http://schemas.microsoft.com/office/word/2010/wordprocessingGroup" xmlns:wpi="http://schemas.microsoft.com/office/word/2010/wordprocessingInk" xmlns:wne="http://schemas.microsoft.com/office/word/2006/wordml" xmlns:wps="http://schemas.microsoft.com/office/word/2010/wordprocessingShape" mc:Ignorable="w14 w15 w16se w16cid w16 w16cex w16sdtdh wp14">
   <w:footnote w:type="separator" w:id="-1">
@@ -8535,13 +8448,22 @@
   <w:p>
     <w:pPr>
       <w:pStyle w:val="Header"/>
+    </w:pPr>
+  </w:p>
+</w:hdr>
+</file>
+
+<file path=word/header2.xml><?xml version="1.0" encoding="utf-8"?>
+<w:hdr xmlns:wpc="http://schemas.microsoft.com/office/word/2010/wordprocessingCanvas" xmlns:cx="http://schemas.microsoft.com/office/drawing/2014/chartex" xmlns:cx1="http://schemas.microsoft.com/office/drawing/2015/9/8/chartex" xmlns:cx2="http://schemas.microsoft.com/office/drawing/2015/10/21/chartex" xmlns:cx3="http://schemas.microsoft.com/office/drawing/2016/5/9/chartex" xmlns:cx4="http://schemas.microsoft.com/office/drawing/2016/5/10/chartex" xmlns:cx5="http://schemas.microsoft.com/office/drawing/2016/5/11/chartex" xmlns:cx6="http://schemas.microsoft.com/office/drawing/2016/5/12/chartex" xmlns:cx7="http://schemas.microsoft.com/office/drawing/2016/5/13/chartex" xmlns:cx8="http://schemas.microsoft.com/office/drawing/2016/5/14/chartex" xmlns:mc="http://schemas.openxmlformats.org/markup-compatibility/2006" xmlns:aink="http://schemas.microsoft.com/office/drawing/2016/ink" xmlns:am3d="http://schemas.microsoft.com/office/drawing/2017/model3d" xmlns:o="urn:schemas-microsoft-com:office:office" xmlns:oel="http://schemas.microsoft.com/office/2019/extlst" xmlns:r="http://schemas.openxmlformats.org/officeDocument/2006/relationships" xmlns:m="http://schemas.openxmlformats.org/officeDocument/2006/math" xmlns:v="urn:schemas-microsoft-com:vml" xmlns:wp14="http://schemas.microsoft.com/office/word/2010/wordprocessingDrawing" xmlns:wp="http://schemas.openxmlformats.org/drawingml/2006/wordprocessingDrawing" xmlns:w10="urn:schemas-microsoft-com:office:word" xmlns:w="http://schemas.openxmlformats.org/wordprocessingml/2006/main" xmlns:w14="http://schemas.microsoft.com/office/word/2010/wordml" xmlns:w15="http://schemas.microsoft.com/office/word/2012/wordml" xmlns:w16cex="http://schemas.microsoft.com/office/word/2018/wordml/cex" xmlns:w16cid="http://schemas.microsoft.com/office/word/2016/wordml/cid" xmlns:w16="http://schemas.microsoft.com/office/word/2018/wordml" xmlns:w16sdtdh="http://schemas.microsoft.com/office/word/2020/wordml/sdtdatahash" xmlns:w16se="http://schemas.microsoft.com/office/word/2015/wordml/symex" xmlns:wpg="http://schemas.microsoft.com/office/word/2010/wordprocessingGroup" xmlns:wpi="http://schemas.microsoft.com/office/word/2010/wordprocessingInk" xmlns:wne="http://schemas.microsoft.com/office/word/2006/wordml" xmlns:wps="http://schemas.microsoft.com/office/word/2010/wordprocessingShape" mc:Ignorable="w14 w15 w16se w16cid w16 w16cex w16sdtdh wp14">
+  <w:p>
+    <w:pPr>
+      <w:pStyle w:val="Header"/>
       <w:rPr>
         <w:rFonts w:ascii="Courier New" w:hAnsi="Courier New" w:cs="Courier New"/>
         <w:sz w:val="20"/>
         <w:szCs w:val="20"/>
       </w:rPr>
     </w:pPr>
-    <w:proofErr w:type="spellStart"/>
     <w:r>
       <w:rPr>
         <w:b/>
@@ -8560,7 +8482,6 @@
       </w:rPr>
       <w:t>EIP</w:t>
     </w:r>
-    <w:proofErr w:type="spellEnd"/>
     <w:r>
       <w:rPr>
         <w:b/>
@@ -8621,38 +8542,6 @@
       </w:rPr>
       <w:t xml:space="preserve"> GUIDE</w:t>
     </w:r>
-    <w:r>
-      <w:rPr>
-        <w:rFonts w:ascii="Courier New" w:hAnsi="Courier New" w:cs="Courier New"/>
-        <w:sz w:val="20"/>
-        <w:szCs w:val="20"/>
-      </w:rPr>
-      <w:t xml:space="preserve"> v0.4.</w:t>
-    </w:r>
-    <w:r>
-      <w:rPr>
-        <w:rFonts w:ascii="Courier New" w:hAnsi="Courier New" w:cs="Courier New"/>
-        <w:sz w:val="20"/>
-        <w:szCs w:val="20"/>
-      </w:rPr>
-      <w:t>1</w:t>
-    </w:r>
-    <w:r>
-      <w:rPr>
-        <w:rFonts w:ascii="Courier New" w:hAnsi="Courier New" w:cs="Courier New"/>
-        <w:sz w:val="20"/>
-        <w:szCs w:val="20"/>
-      </w:rPr>
-      <w:t>.</w:t>
-    </w:r>
-    <w:r>
-      <w:rPr>
-        <w:rFonts w:ascii="Courier New" w:hAnsi="Courier New" w:cs="Courier New"/>
-        <w:sz w:val="20"/>
-        <w:szCs w:val="20"/>
-      </w:rPr>
-      <w:t>0</w:t>
-    </w:r>
   </w:p>
   <w:p>
     <w:pPr>
@@ -8662,6 +8551,16 @@
         <w:sz w:val="20"/>
         <w:szCs w:val="20"/>
       </w:rPr>
+    </w:pPr>
+  </w:p>
+</w:hdr>
+</file>
+
+<file path=word/header3.xml><?xml version="1.0" encoding="utf-8"?>
+<w:hdr xmlns:wpc="http://schemas.microsoft.com/office/word/2010/wordprocessingCanvas" xmlns:cx="http://schemas.microsoft.com/office/drawing/2014/chartex" xmlns:cx1="http://schemas.microsoft.com/office/drawing/2015/9/8/chartex" xmlns:cx2="http://schemas.microsoft.com/office/drawing/2015/10/21/chartex" xmlns:cx3="http://schemas.microsoft.com/office/drawing/2016/5/9/chartex" xmlns:cx4="http://schemas.microsoft.com/office/drawing/2016/5/10/chartex" xmlns:cx5="http://schemas.microsoft.com/office/drawing/2016/5/11/chartex" xmlns:cx6="http://schemas.microsoft.com/office/drawing/2016/5/12/chartex" xmlns:cx7="http://schemas.microsoft.com/office/drawing/2016/5/13/chartex" xmlns:cx8="http://schemas.microsoft.com/office/drawing/2016/5/14/chartex" xmlns:mc="http://schemas.openxmlformats.org/markup-compatibility/2006" xmlns:aink="http://schemas.microsoft.com/office/drawing/2016/ink" xmlns:am3d="http://schemas.microsoft.com/office/drawing/2017/model3d" xmlns:o="urn:schemas-microsoft-com:office:office" xmlns:oel="http://schemas.microsoft.com/office/2019/extlst" xmlns:r="http://schemas.openxmlformats.org/officeDocument/2006/relationships" xmlns:m="http://schemas.openxmlformats.org/officeDocument/2006/math" xmlns:v="urn:schemas-microsoft-com:vml" xmlns:wp14="http://schemas.microsoft.com/office/word/2010/wordprocessingDrawing" xmlns:wp="http://schemas.openxmlformats.org/drawingml/2006/wordprocessingDrawing" xmlns:w10="urn:schemas-microsoft-com:office:word" xmlns:w="http://schemas.openxmlformats.org/wordprocessingml/2006/main" xmlns:w14="http://schemas.microsoft.com/office/word/2010/wordml" xmlns:w15="http://schemas.microsoft.com/office/word/2012/wordml" xmlns:w16cex="http://schemas.microsoft.com/office/word/2018/wordml/cex" xmlns:w16cid="http://schemas.microsoft.com/office/word/2016/wordml/cid" xmlns:w16="http://schemas.microsoft.com/office/word/2018/wordml" xmlns:w16sdtdh="http://schemas.microsoft.com/office/word/2020/wordml/sdtdatahash" xmlns:w16se="http://schemas.microsoft.com/office/word/2015/wordml/symex" xmlns:wpg="http://schemas.microsoft.com/office/word/2010/wordprocessingGroup" xmlns:wpi="http://schemas.microsoft.com/office/word/2010/wordprocessingInk" xmlns:wne="http://schemas.microsoft.com/office/word/2006/wordml" xmlns:wps="http://schemas.microsoft.com/office/word/2010/wordprocessingShape" mc:Ignorable="w14 w15 w16se w16cid w16 w16cex w16sdtdh wp14">
+  <w:p>
+    <w:pPr>
+      <w:pStyle w:val="Header"/>
     </w:pPr>
   </w:p>
 </w:hdr>
@@ -10341,6 +10240,27 @@
     <w:qFormat/>
     <w:rsid w:val="004C04CD"/>
   </w:style>
+  <w:style w:type="paragraph" w:styleId="Heading1">
+    <w:name w:val="heading 1"/>
+    <w:basedOn w:val="Normal"/>
+    <w:next w:val="Normal"/>
+    <w:link w:val="Heading1Char"/>
+    <w:uiPriority w:val="9"/>
+    <w:qFormat/>
+    <w:rsid w:val="00C9493A"/>
+    <w:pPr>
+      <w:keepNext/>
+      <w:keepLines/>
+      <w:spacing w:before="240" w:after="0"/>
+      <w:outlineLvl w:val="0"/>
+    </w:pPr>
+    <w:rPr>
+      <w:rFonts w:asciiTheme="majorHAnsi" w:eastAsiaTheme="majorEastAsia" w:hAnsiTheme="majorHAnsi" w:cstheme="majorBidi"/>
+      <w:color w:val="365F91" w:themeColor="accent1" w:themeShade="BF"/>
+      <w:sz w:val="32"/>
+      <w:szCs w:val="32"/>
+    </w:rPr>
+  </w:style>
   <w:style w:type="character" w:default="1" w:styleId="DefaultParagraphFont">
     <w:name w:val="Default Paragraph Font"/>
     <w:uiPriority w:val="1"/>
@@ -10484,6 +10404,19 @@
     <w:rPr>
       <w:color w:val="800080" w:themeColor="followedHyperlink"/>
       <w:u w:val="single"/>
+    </w:rPr>
+  </w:style>
+  <w:style w:type="character" w:customStyle="1" w:styleId="Heading1Char">
+    <w:name w:val="Heading 1 Char"/>
+    <w:basedOn w:val="DefaultParagraphFont"/>
+    <w:link w:val="Heading1"/>
+    <w:uiPriority w:val="9"/>
+    <w:rsid w:val="00C9493A"/>
+    <w:rPr>
+      <w:rFonts w:asciiTheme="majorHAnsi" w:eastAsiaTheme="majorEastAsia" w:hAnsiTheme="majorHAnsi" w:cstheme="majorBidi"/>
+      <w:color w:val="365F91" w:themeColor="accent1" w:themeShade="BF"/>
+      <w:sz w:val="32"/>
+      <w:szCs w:val="32"/>
     </w:rPr>
   </w:style>
 </w:styles>

</xml_diff>